<commit_message>
added github link to report
</commit_message>
<xml_diff>
--- a/final project report.docx
+++ b/final project report.docx
@@ -2710,14 +2710,7 @@
           <w:sz w:val="24"/>
           <w:szCs w:val="24"/>
         </w:rPr>
-        <w:t xml:space="preserve">the </w:t>
-      </w:r>
-      <w:r>
-        <w:rPr>
-          <w:sz w:val="24"/>
-          <w:szCs w:val="24"/>
-        </w:rPr>
-        <w:t>weather</w:t>
+        <w:t>the weather</w:t>
       </w:r>
       <w:r>
         <w:rPr>
@@ -3018,16 +3011,7 @@
                 <w:sz w:val="24"/>
                 <w:szCs w:val="24"/>
               </w:rPr>
-              <w:t xml:space="preserve"> (less data</w:t>
-            </w:r>
-            <w:bookmarkStart w:id="0" w:name="_GoBack"/>
-            <w:bookmarkEnd w:id="0"/>
-            <w:r>
-              <w:rPr>
-                <w:sz w:val="24"/>
-                <w:szCs w:val="24"/>
-              </w:rPr>
-              <w:t>)</w:t>
+              <w:t xml:space="preserve"> (less data)</w:t>
             </w:r>
           </w:p>
         </w:tc>
@@ -3757,6 +3741,47 @@
           <w:szCs w:val="24"/>
         </w:rPr>
       </w:pPr>
+      <w:proofErr w:type="spellStart"/>
+      <w:r>
+        <w:rPr>
+          <w:sz w:val="24"/>
+          <w:szCs w:val="24"/>
+        </w:rPr>
+        <w:t>Github</w:t>
+      </w:r>
+      <w:proofErr w:type="spellEnd"/>
+      <w:r>
+        <w:rPr>
+          <w:sz w:val="24"/>
+          <w:szCs w:val="24"/>
+        </w:rPr>
+        <w:t xml:space="preserve"> Link: </w:t>
+      </w:r>
+      <w:hyperlink r:id="rId10" w:history="1">
+        <w:r>
+          <w:rPr>
+            <w:rStyle w:val="Hyperlink"/>
+            <w:sz w:val="24"/>
+            <w:szCs w:val="24"/>
+          </w:rPr>
+          <w:t>https://github.com/Ajinkya-Nawarkar/Decision-Tree-Classifier</w:t>
+        </w:r>
+      </w:hyperlink>
+      <w:r>
+        <w:rPr>
+          <w:sz w:val="24"/>
+          <w:szCs w:val="24"/>
+        </w:rPr>
+        <w:t xml:space="preserve"> </w:t>
+      </w:r>
+    </w:p>
+    <w:p>
+      <w:pPr>
+        <w:rPr>
+          <w:sz w:val="24"/>
+          <w:szCs w:val="24"/>
+        </w:rPr>
+      </w:pPr>
     </w:p>
     <w:p>
       <w:pPr>
@@ -3787,13 +3812,74 @@
           <w:szCs w:val="24"/>
         </w:rPr>
       </w:pPr>
-      <w:r>
+    </w:p>
+    <w:p>
+      <w:pPr>
+        <w:jc w:val="center"/>
         <w:rPr>
           <w:b/>
           <w:sz w:val="24"/>
           <w:szCs w:val="24"/>
         </w:rPr>
-        <w:t>WORKS CITED</w:t>
+      </w:pPr>
+    </w:p>
+    <w:p>
+      <w:pPr>
+        <w:jc w:val="center"/>
+        <w:rPr>
+          <w:b/>
+          <w:sz w:val="24"/>
+          <w:szCs w:val="24"/>
+        </w:rPr>
+      </w:pPr>
+    </w:p>
+    <w:p>
+      <w:pPr>
+        <w:jc w:val="center"/>
+        <w:rPr>
+          <w:b/>
+          <w:sz w:val="24"/>
+          <w:szCs w:val="24"/>
+        </w:rPr>
+      </w:pPr>
+    </w:p>
+    <w:p>
+      <w:pPr>
+        <w:jc w:val="center"/>
+        <w:rPr>
+          <w:b/>
+          <w:sz w:val="24"/>
+          <w:szCs w:val="24"/>
+        </w:rPr>
+      </w:pPr>
+    </w:p>
+    <w:p>
+      <w:pPr>
+        <w:jc w:val="center"/>
+        <w:rPr>
+          <w:b/>
+          <w:sz w:val="24"/>
+          <w:szCs w:val="24"/>
+        </w:rPr>
+      </w:pPr>
+      <w:r>
+        <w:rPr>
+          <w:b/>
+          <w:sz w:val="24"/>
+          <w:szCs w:val="24"/>
+        </w:rPr>
+        <w:lastRenderedPageBreak/>
+        <w:t>WORK</w:t>
+      </w:r>
+      <w:bookmarkStart w:id="0" w:name="_GoBack"/>
+      <w:bookmarkEnd w:id="0"/>
+      <w:r>
+        <w:rPr>
+          <w:b/>
+          <w:sz w:val="24"/>
+          <w:szCs w:val="24"/>
+        </w:rPr>
+        <w:t>S CITED</w:t>
       </w:r>
     </w:p>
     <w:p>
@@ -3918,7 +4004,6 @@
           <w:sz w:val="24"/>
           <w:szCs w:val="24"/>
         </w:rPr>
-        <w:lastRenderedPageBreak/>
         <w:t>Quinlan, J. R. “Induction of Decision Trees.” </w:t>
       </w:r>
       <w:r>

</xml_diff>